<commit_message>
Updated the train/test split (80%-20%). Updated the results accordingly.
</commit_message>
<xml_diff>
--- a/Satellite_Image_Classification_Project_Summary.docx
+++ b/Satellite_Image_Classification_Project_Summary.docx
@@ -298,21 +298,12 @@
           <w:color w:val="0E101A"/>
         </w:rPr>
       </w:pPr>
-      <w:proofErr w:type="spellStart"/>
-      <w:r>
-        <w:rPr>
-          <w:rFonts w:ascii="Times New Roman" w:eastAsia="Times New Roman" w:hAnsi="Times New Roman" w:cs="Times New Roman"/>
-          <w:color w:val="0E101A"/>
-        </w:rPr>
-        <w:t>ReLU</w:t>
-      </w:r>
-      <w:proofErr w:type="spellEnd"/>
-      <w:r>
-        <w:rPr>
-          <w:rFonts w:ascii="Times New Roman" w:eastAsia="Times New Roman" w:hAnsi="Times New Roman" w:cs="Times New Roman"/>
-          <w:color w:val="0E101A"/>
-        </w:rPr>
-        <w:t xml:space="preserve"> activation</w:t>
+      <w:r>
+        <w:rPr>
+          <w:rFonts w:ascii="Times New Roman" w:eastAsia="Times New Roman" w:hAnsi="Times New Roman" w:cs="Times New Roman"/>
+          <w:color w:val="0E101A"/>
+        </w:rPr>
+        <w:t>ReLU activation</w:t>
       </w:r>
       <w:r>
         <w:rPr>
@@ -326,23 +317,7 @@
           <w:rFonts w:ascii="Times New Roman" w:eastAsia="Times New Roman" w:hAnsi="Times New Roman" w:cs="Times New Roman"/>
           <w:color w:val="0E101A"/>
         </w:rPr>
-        <w:t xml:space="preserve"> and </w:t>
-      </w:r>
-      <w:proofErr w:type="gramStart"/>
-      <w:r>
-        <w:rPr>
-          <w:rFonts w:ascii="Times New Roman" w:eastAsia="Times New Roman" w:hAnsi="Times New Roman" w:cs="Times New Roman"/>
-          <w:color w:val="0E101A"/>
-        </w:rPr>
-        <w:t>max-pooling</w:t>
-      </w:r>
-      <w:proofErr w:type="gramEnd"/>
-      <w:r>
-        <w:rPr>
-          <w:rFonts w:ascii="Times New Roman" w:eastAsia="Times New Roman" w:hAnsi="Times New Roman" w:cs="Times New Roman"/>
-          <w:color w:val="0E101A"/>
-        </w:rPr>
-        <w:t>.</w:t>
+        <w:t xml:space="preserve"> and max-pooling.</w:t>
       </w:r>
     </w:p>
     <w:p>
@@ -560,7 +535,49 @@
           <w:rFonts w:ascii="Times New Roman" w:eastAsia="Times New Roman" w:hAnsi="Times New Roman" w:cs="Times New Roman"/>
           <w:color w:val="0E101A"/>
         </w:rPr>
-        <w:t>With its simple structure, the assessment of the model's performance reveals an overall training accuracy of 88.08% and a testing accuracy of 80.90%. These commendable results underscore the model's capacity to discern and generalize patterns from the training data, demonstrating its efficacy in predicting unseen test data. It is crucial to contextualize these accuracies within the broader landscape of image classification tasks. The achieved accuracies, notably surpassing the 80% threshold, align with established benchmarks for such tasks. The task's complexity, dataset size, and diversity contribute to a nuanced understanding of what constitutes "good" performance. In this instance, the model's accuracy above 80% is considered commendable and indicative of its robust generalization capabilities. It is paramount to acknowledge that evaluating model performance is contingent on various factors, including the specific intricacies of the task, dataset characteristics, and application requirements. In image classification, a testing accuracy exceeding 80% that balances computational power and simplicity is often regarded as compelling, attesting to the model's ability to discern intricate patterns and exhibit generalization prowess.</w:t>
+        <w:t xml:space="preserve">With its simple structure, the assessment of the model's performance reveals an overall training accuracy of </w:t>
+      </w:r>
+      <w:r>
+        <w:rPr>
+          <w:rFonts w:ascii="Times New Roman" w:eastAsia="Times New Roman" w:hAnsi="Times New Roman" w:cs="Times New Roman"/>
+          <w:color w:val="0E101A"/>
+        </w:rPr>
+        <w:t>93.98</w:t>
+      </w:r>
+      <w:r>
+        <w:rPr>
+          <w:rFonts w:ascii="Times New Roman" w:eastAsia="Times New Roman" w:hAnsi="Times New Roman" w:cs="Times New Roman"/>
+          <w:color w:val="0E101A"/>
+        </w:rPr>
+        <w:t xml:space="preserve">% and a testing accuracy of </w:t>
+      </w:r>
+      <w:r>
+        <w:rPr>
+          <w:rFonts w:ascii="Times New Roman" w:eastAsia="Times New Roman" w:hAnsi="Times New Roman" w:cs="Times New Roman"/>
+          <w:color w:val="0E101A"/>
+        </w:rPr>
+        <w:t>92.72</w:t>
+      </w:r>
+      <w:r>
+        <w:rPr>
+          <w:rFonts w:ascii="Times New Roman" w:eastAsia="Times New Roman" w:hAnsi="Times New Roman" w:cs="Times New Roman"/>
+          <w:color w:val="0E101A"/>
+        </w:rPr>
+        <w:t xml:space="preserve">%. These commendable results underscore the model's capacity to discern and generalize patterns from the training data, demonstrating its efficacy in predicting unseen test data. It is crucial to contextualize these accuracies within the broader landscape of image classification tasks. The achieved accuracies, notably surpassing the 80% threshold, align with established benchmarks for such tasks. The task's complexity, dataset size, and diversity contribute to a nuanced understanding of what constitutes "good" performance. In this instance, the model's accuracy above </w:t>
+      </w:r>
+      <w:r>
+        <w:rPr>
+          <w:rFonts w:ascii="Times New Roman" w:eastAsia="Times New Roman" w:hAnsi="Times New Roman" w:cs="Times New Roman"/>
+          <w:color w:val="0E101A"/>
+        </w:rPr>
+        <w:t>90</w:t>
+      </w:r>
+      <w:r>
+        <w:rPr>
+          <w:rFonts w:ascii="Times New Roman" w:eastAsia="Times New Roman" w:hAnsi="Times New Roman" w:cs="Times New Roman"/>
+          <w:color w:val="0E101A"/>
+        </w:rPr>
+        <w:t>% is considered commendable and indicative of its robust generalization capabilities. It is paramount to acknowledge that evaluating model performance is contingent on various factors, including the specific intricacies of the task, dataset characteristics, and application requirements. In image classification, a testing accuracy exceeding 80% that balances computational power and simplicity is often regarded as compelling, attesting to the model's ability to discern intricate patterns and exhibit generalization prowess.</w:t>
       </w:r>
     </w:p>
     <w:p>

</xml_diff>